<commit_message>
Add research proposal report for Tech Summarization using BERT model
</commit_message>
<xml_diff>
--- a/research_report.docx
+++ b/research_report.docx
@@ -4,6 +4,539 @@
   <w:body>
     <w:p>
       <w:pPr>
+        <w:rPr>
+          <w:b/>
+          <w:bCs/>
+          <w:sz w:val="44"/>
+          <w:szCs w:val="44"/>
+        </w:rPr>
+      </w:pPr>
+      <w:r>
+        <w:rPr>
+          <w:b/>
+          <w:bCs/>
+          <w:sz w:val="44"/>
+          <w:szCs w:val="44"/>
+        </w:rPr>
+        <w:t xml:space="preserve">          </w:t>
+      </w:r>
+      <w:r>
+        <w:rPr>
+          <w:b/>
+          <w:bCs/>
+          <w:sz w:val="44"/>
+          <w:szCs w:val="44"/>
+          <w:u w:val="single"/>
+        </w:rPr>
+        <w:t>Tech Summarization using BERT model</w:t>
+      </w:r>
+    </w:p>
+    <w:p>
+      <w:r>
+        <w:t xml:space="preserve">                                                     </w:t>
+      </w:r>
+    </w:p>
+    <w:p>
+      <w:pPr>
+        <w:rPr>
+          <w:rFonts w:ascii="Aptos Display" w:hAnsi="Aptos Display"/>
+          <w:b/>
+          <w:bCs/>
+          <w:sz w:val="32"/>
+          <w:szCs w:val="32"/>
+        </w:rPr>
+      </w:pPr>
+      <w:r>
+        <w:rPr>
+          <w:rFonts w:ascii="Aptos Display" w:hAnsi="Aptos Display"/>
+          <w:b/>
+          <w:bCs/>
+          <w:sz w:val="32"/>
+          <w:szCs w:val="32"/>
+        </w:rPr>
+        <w:t xml:space="preserve">                                     Research proposal report</w:t>
+      </w:r>
+    </w:p>
+    <w:p>
+      <w:pPr>
+        <w:rPr>
+          <w:sz w:val="32"/>
+          <w:szCs w:val="32"/>
+        </w:rPr>
+      </w:pPr>
+      <w:r>
+        <w:rPr>
+          <w:sz w:val="32"/>
+          <w:szCs w:val="32"/>
+        </w:rPr>
+        <w:t xml:space="preserve">                                     </w:t>
+      </w:r>
+    </w:p>
+    <w:p>
+      <w:pPr>
+        <w:rPr>
+          <w:rFonts w:ascii="Aptos Display" w:hAnsi="Aptos Display"/>
+          <w:sz w:val="32"/>
+          <w:szCs w:val="32"/>
+        </w:rPr>
+      </w:pPr>
+      <w:r>
+        <w:rPr>
+          <w:rFonts w:ascii="Aptos Display" w:hAnsi="Aptos Display"/>
+          <w:sz w:val="32"/>
+          <w:szCs w:val="32"/>
+        </w:rPr>
+        <w:t xml:space="preserve">                                      Bachelors of Technology</w:t>
+      </w:r>
+    </w:p>
+    <w:p>
+      <w:pPr>
+        <w:rPr>
+          <w:rFonts w:ascii="Aptos Display" w:hAnsi="Aptos Display"/>
+          <w:sz w:val="32"/>
+          <w:szCs w:val="32"/>
+        </w:rPr>
+      </w:pPr>
+      <w:r>
+        <w:rPr>
+          <w:rFonts w:ascii="Aptos Display" w:hAnsi="Aptos Display"/>
+          <w:sz w:val="32"/>
+          <w:szCs w:val="32"/>
+        </w:rPr>
+        <w:t xml:space="preserve">                                                          in </w:t>
+      </w:r>
+    </w:p>
+    <w:p>
+      <w:pPr>
+        <w:rPr>
+          <w:rFonts w:ascii="Aptos Display" w:hAnsi="Aptos Display"/>
+          <w:sz w:val="32"/>
+          <w:szCs w:val="32"/>
+        </w:rPr>
+      </w:pPr>
+      <w:r>
+        <w:rPr>
+          <w:rFonts w:ascii="Aptos Display" w:hAnsi="Aptos Display"/>
+          <w:sz w:val="32"/>
+          <w:szCs w:val="32"/>
+        </w:rPr>
+        <w:t xml:space="preserve">                            Computer Science and Engineering</w:t>
+      </w:r>
+    </w:p>
+    <w:p>
+      <w:pPr>
+        <w:rPr>
+          <w:rFonts w:ascii="Aptos Display" w:hAnsi="Aptos Display"/>
+        </w:rPr>
+      </w:pPr>
+      <w:r>
+        <w:rPr>
+          <w:rFonts w:ascii="Aptos Display" w:hAnsi="Aptos Display"/>
+        </w:rPr>
+        <w:t xml:space="preserve">                                                                                    By </w:t>
+      </w:r>
+    </w:p>
+    <w:p>
+      <w:pPr>
+        <w:rPr>
+          <w:rFonts w:ascii="Aptos Display" w:hAnsi="Aptos Display"/>
+          <w:b/>
+          <w:bCs/>
+          <w:sz w:val="28"/>
+          <w:szCs w:val="28"/>
+        </w:rPr>
+      </w:pPr>
+      <w:r>
+        <w:rPr>
+          <w:rFonts w:ascii="Aptos Display" w:hAnsi="Aptos Display"/>
+        </w:rPr>
+        <w:t xml:space="preserve">                                                   </w:t>
+      </w:r>
+      <w:r>
+        <w:rPr>
+          <w:rFonts w:ascii="Aptos Display" w:hAnsi="Aptos Display"/>
+          <w:b/>
+          <w:bCs/>
+          <w:sz w:val="28"/>
+          <w:szCs w:val="28"/>
+        </w:rPr>
+        <w:t xml:space="preserve">Aditya Khade(2021UG1010) </w:t>
+      </w:r>
+    </w:p>
+    <w:p>
+      <w:pPr>
+        <w:rPr>
+          <w:rFonts w:ascii="Aptos Display" w:hAnsi="Aptos Display"/>
+          <w:b/>
+          <w:bCs/>
+          <w:sz w:val="28"/>
+          <w:szCs w:val="28"/>
+        </w:rPr>
+      </w:pPr>
+      <w:r>
+        <w:rPr>
+          <w:rFonts w:ascii="Aptos Display" w:hAnsi="Aptos Display"/>
+          <w:b/>
+          <w:bCs/>
+          <w:sz w:val="28"/>
+          <w:szCs w:val="28"/>
+        </w:rPr>
+        <w:t xml:space="preserve">                                        </w:t>
+      </w:r>
+      <w:r>
+        <w:rPr>
+          <w:rFonts w:ascii="Aptos Display" w:hAnsi="Aptos Display"/>
+          <w:b/>
+          <w:bCs/>
+          <w:sz w:val="28"/>
+          <w:szCs w:val="28"/>
+        </w:rPr>
+        <w:t xml:space="preserve">   </w:t>
+      </w:r>
+      <w:r>
+        <w:rPr>
+          <w:rFonts w:ascii="Aptos Display" w:hAnsi="Aptos Display"/>
+          <w:b/>
+          <w:bCs/>
+          <w:sz w:val="28"/>
+          <w:szCs w:val="28"/>
+        </w:rPr>
+        <w:t xml:space="preserve"> Harshita(2021UG1034)</w:t>
+      </w:r>
+    </w:p>
+    <w:p>
+      <w:pPr>
+        <w:rPr>
+          <w:rFonts w:ascii="Aptos Display" w:hAnsi="Aptos Display"/>
+          <w:b/>
+          <w:bCs/>
+          <w:sz w:val="28"/>
+          <w:szCs w:val="28"/>
+        </w:rPr>
+      </w:pPr>
+      <w:r>
+        <w:rPr>
+          <w:rFonts w:ascii="Aptos Display" w:hAnsi="Aptos Display"/>
+          <w:b/>
+          <w:bCs/>
+          <w:sz w:val="28"/>
+          <w:szCs w:val="28"/>
+        </w:rPr>
+        <w:t xml:space="preserve">                                    </w:t>
+      </w:r>
+      <w:r>
+        <w:rPr>
+          <w:rFonts w:ascii="Aptos Display" w:hAnsi="Aptos Display"/>
+          <w:b/>
+          <w:bCs/>
+          <w:sz w:val="28"/>
+          <w:szCs w:val="28"/>
+        </w:rPr>
+        <w:t xml:space="preserve"> </w:t>
+      </w:r>
+      <w:r>
+        <w:rPr>
+          <w:rFonts w:ascii="Aptos Display" w:hAnsi="Aptos Display"/>
+          <w:b/>
+          <w:bCs/>
+          <w:sz w:val="28"/>
+          <w:szCs w:val="28"/>
+        </w:rPr>
+        <w:t xml:space="preserve">   </w:t>
+      </w:r>
+      <w:r>
+        <w:rPr>
+          <w:rFonts w:ascii="Aptos Display" w:hAnsi="Aptos Display"/>
+          <w:b/>
+          <w:bCs/>
+          <w:sz w:val="28"/>
+          <w:szCs w:val="28"/>
+        </w:rPr>
+        <w:t xml:space="preserve"> </w:t>
+      </w:r>
+      <w:r>
+        <w:rPr>
+          <w:rFonts w:ascii="Aptos Display" w:hAnsi="Aptos Display"/>
+          <w:b/>
+          <w:bCs/>
+          <w:sz w:val="28"/>
+          <w:szCs w:val="28"/>
+        </w:rPr>
+        <w:t>Tanya Malik(2021UG1040)</w:t>
+      </w:r>
+    </w:p>
+    <w:p>
+      <w:pPr>
+        <w:rPr>
+          <w:rFonts w:ascii="Aptos Display" w:hAnsi="Aptos Display"/>
+          <w:sz w:val="32"/>
+          <w:szCs w:val="32"/>
+        </w:rPr>
+      </w:pPr>
+      <w:r>
+        <w:rPr>
+          <w:rFonts w:ascii="Aptos Display" w:hAnsi="Aptos Display"/>
+          <w:sz w:val="32"/>
+          <w:szCs w:val="32"/>
+        </w:rPr>
+        <w:t xml:space="preserve">                                    </w:t>
+      </w:r>
+    </w:p>
+    <w:p>
+      <w:pPr>
+        <w:rPr>
+          <w:rFonts w:ascii="Aptos Display" w:hAnsi="Aptos Display"/>
+          <w:sz w:val="32"/>
+          <w:szCs w:val="32"/>
+        </w:rPr>
+      </w:pPr>
+      <w:r>
+        <w:rPr>
+          <w:rFonts w:ascii="Aptos Display" w:hAnsi="Aptos Display"/>
+          <w:sz w:val="32"/>
+          <w:szCs w:val="32"/>
+        </w:rPr>
+        <w:t xml:space="preserve">                                            </w:t>
+      </w:r>
+      <w:r>
+        <w:rPr>
+          <w:rFonts w:ascii="Aptos Display" w:hAnsi="Aptos Display"/>
+          <w:sz w:val="32"/>
+          <w:szCs w:val="32"/>
+        </w:rPr>
+        <w:t xml:space="preserve">  </w:t>
+      </w:r>
+      <w:r>
+        <w:rPr>
+          <w:rFonts w:ascii="Aptos Display" w:hAnsi="Aptos Display"/>
+          <w:sz w:val="32"/>
+          <w:szCs w:val="32"/>
+        </w:rPr>
+        <w:t xml:space="preserve">Under the Guidance </w:t>
+      </w:r>
+    </w:p>
+    <w:p>
+      <w:pPr>
+        <w:rPr>
+          <w:rFonts w:ascii="Aptos Display" w:hAnsi="Aptos Display"/>
+          <w:sz w:val="32"/>
+          <w:szCs w:val="32"/>
+        </w:rPr>
+      </w:pPr>
+      <w:r>
+        <w:rPr>
+          <w:rFonts w:ascii="Aptos Display" w:hAnsi="Aptos Display"/>
+          <w:sz w:val="32"/>
+          <w:szCs w:val="32"/>
+        </w:rPr>
+        <w:t xml:space="preserve">                                              </w:t>
+      </w:r>
+      <w:r>
+        <w:rPr>
+          <w:rFonts w:ascii="Aptos Display" w:hAnsi="Aptos Display"/>
+          <w:sz w:val="32"/>
+          <w:szCs w:val="32"/>
+        </w:rPr>
+        <w:t xml:space="preserve">  </w:t>
+      </w:r>
+      <w:r>
+        <w:rPr>
+          <w:rFonts w:ascii="Aptos Display" w:hAnsi="Aptos Display"/>
+          <w:sz w:val="32"/>
+          <w:szCs w:val="32"/>
+        </w:rPr>
+        <w:t xml:space="preserve">           </w:t>
+      </w:r>
+      <w:r>
+        <w:rPr>
+          <w:rFonts w:ascii="Aptos Display" w:hAnsi="Aptos Display"/>
+          <w:sz w:val="32"/>
+          <w:szCs w:val="32"/>
+        </w:rPr>
+        <w:t xml:space="preserve"> </w:t>
+      </w:r>
+      <w:r>
+        <w:rPr>
+          <w:rFonts w:ascii="Aptos Display" w:hAnsi="Aptos Display"/>
+          <w:sz w:val="32"/>
+          <w:szCs w:val="32"/>
+        </w:rPr>
+        <w:t xml:space="preserve"> of </w:t>
+      </w:r>
+    </w:p>
+    <w:p>
+      <w:pPr>
+        <w:rPr>
+          <w:rFonts w:ascii="Aptos Display" w:hAnsi="Aptos Display"/>
+          <w:b/>
+          <w:bCs/>
+          <w:sz w:val="32"/>
+          <w:szCs w:val="32"/>
+        </w:rPr>
+      </w:pPr>
+      <w:r>
+        <w:rPr>
+          <w:rFonts w:ascii="Aptos Display" w:hAnsi="Aptos Display"/>
+          <w:b/>
+          <w:bCs/>
+        </w:rPr>
+        <w:t xml:space="preserve">                                                           </w:t>
+      </w:r>
+      <w:r>
+        <w:rPr>
+          <w:rFonts w:ascii="Aptos Display" w:hAnsi="Aptos Display"/>
+          <w:b/>
+          <w:bCs/>
+        </w:rPr>
+        <w:t xml:space="preserve">    </w:t>
+      </w:r>
+      <w:r>
+        <w:rPr>
+          <w:rFonts w:ascii="Aptos Display" w:hAnsi="Aptos Display"/>
+          <w:b/>
+          <w:bCs/>
+          <w:sz w:val="32"/>
+          <w:szCs w:val="32"/>
+        </w:rPr>
+        <w:t>Prof. Dr. Ranjan Behra</w:t>
+      </w:r>
+    </w:p>
+    <w:p/>
+    <w:p>
+      <w:r>
+        <w:t xml:space="preserve">                                                       </w:t>
+      </w:r>
+      <w:r>
+        <w:rPr>
+          <w:noProof/>
+        </w:rPr>
+        <w:drawing>
+          <wp:inline distT="0" distB="0" distL="0" distR="0" wp14:anchorId="4AF4C3E1" wp14:editId="2B0B6A9A">
+            <wp:extent cx="1927860" cy="1638300"/>
+            <wp:effectExtent l="0" t="0" r="0" b="0"/>
+            <wp:docPr id="43" name="Picture 43"/>
+            <wp:cNvGraphicFramePr/>
+            <a:graphic xmlns:a="http://schemas.openxmlformats.org/drawingml/2006/main">
+              <a:graphicData uri="http://schemas.openxmlformats.org/drawingml/2006/picture">
+                <pic:pic xmlns:pic="http://schemas.openxmlformats.org/drawingml/2006/picture">
+                  <pic:nvPicPr>
+                    <pic:cNvPr id="43" name="Picture 43"/>
+                    <pic:cNvPicPr/>
+                  </pic:nvPicPr>
+                  <pic:blipFill>
+                    <a:blip r:embed="rId6"/>
+                    <a:stretch>
+                      <a:fillRect/>
+                    </a:stretch>
+                  </pic:blipFill>
+                  <pic:spPr>
+                    <a:xfrm>
+                      <a:off x="0" y="0"/>
+                      <a:ext cx="1927860" cy="1638300"/>
+                    </a:xfrm>
+                    <a:prstGeom prst="rect">
+                      <a:avLst/>
+                    </a:prstGeom>
+                  </pic:spPr>
+                </pic:pic>
+              </a:graphicData>
+            </a:graphic>
+          </wp:inline>
+        </w:drawing>
+      </w:r>
+      <w:r>
+        <w:t xml:space="preserve">  </w:t>
+      </w:r>
+    </w:p>
+    <w:p>
+      <w:r>
+        <w:t xml:space="preserve">         </w:t>
+      </w:r>
+    </w:p>
+    <w:p>
+      <w:pPr>
+        <w:rPr>
+          <w:rFonts w:ascii="Aptos Display" w:hAnsi="Aptos Display"/>
+          <w:sz w:val="28"/>
+          <w:szCs w:val="28"/>
+        </w:rPr>
+      </w:pPr>
+      <w:r>
+        <w:rPr>
+          <w:rFonts w:ascii="Aptos Display" w:hAnsi="Aptos Display"/>
+          <w:b/>
+          <w:bCs/>
+          <w:sz w:val="28"/>
+          <w:szCs w:val="28"/>
+        </w:rPr>
+        <w:t xml:space="preserve">                               </w:t>
+      </w:r>
+      <w:r>
+        <w:rPr>
+          <w:rFonts w:ascii="Aptos Display" w:hAnsi="Aptos Display"/>
+          <w:sz w:val="28"/>
+          <w:szCs w:val="28"/>
+        </w:rPr>
+        <w:t>Computer Science and Engineering Department</w:t>
+      </w:r>
+    </w:p>
+    <w:p>
+      <w:pPr>
+        <w:rPr>
+          <w:rFonts w:ascii="Aptos Display" w:hAnsi="Aptos Display"/>
+          <w:sz w:val="28"/>
+          <w:szCs w:val="28"/>
+        </w:rPr>
+      </w:pPr>
+      <w:r>
+        <w:rPr>
+          <w:rFonts w:ascii="Aptos Display" w:hAnsi="Aptos Display"/>
+          <w:sz w:val="28"/>
+          <w:szCs w:val="28"/>
+        </w:rPr>
+        <w:t xml:space="preserve">                                 Indian Institute of Institute Technology, Ranchi</w:t>
+      </w:r>
+    </w:p>
+    <w:p>
+      <w:pPr>
+        <w:rPr>
+          <w:rFonts w:ascii="Aptos Display" w:hAnsi="Aptos Display"/>
+          <w:sz w:val="28"/>
+          <w:szCs w:val="28"/>
+        </w:rPr>
+      </w:pPr>
+      <w:r>
+        <w:rPr>
+          <w:rFonts w:ascii="Aptos Display" w:hAnsi="Aptos Display"/>
+          <w:sz w:val="28"/>
+          <w:szCs w:val="28"/>
+        </w:rPr>
+        <w:t xml:space="preserve">                                                      December 2024  </w:t>
+      </w:r>
+    </w:p>
+    <w:p>
+      <w:pPr>
+        <w:rPr>
+          <w:rFonts w:ascii="Aptos Display" w:hAnsi="Aptos Display"/>
+          <w:sz w:val="28"/>
+          <w:szCs w:val="28"/>
+        </w:rPr>
+      </w:pPr>
+    </w:p>
+    <w:p>
+      <w:pPr>
+        <w:jc w:val="center"/>
+        <w:rPr>
+          <w:b/>
+          <w:bCs/>
+          <w:sz w:val="32"/>
+          <w:szCs w:val="32"/>
+          <w:u w:val="single"/>
+        </w:rPr>
+      </w:pPr>
+    </w:p>
+    <w:p>
+      <w:pPr>
         <w:jc w:val="center"/>
         <w:rPr>
           <w:b/>
@@ -106,11 +639,11 @@
     <w:p/>
     <w:p>
       <w:r>
-        <w:t xml:space="preserve">In an era characterized by an overwhelming amount of textual information, effective text summarization emerges as a critical tool for navigating vast datasets. The significance of summarization lies in its ability to condense lengthy content, allowing users to quickly grasp key ideas without sifting through excessive details. For instance, as highlighted in recent studies, email overload has become a pressing concern, with users inundated by numerous lengthy messages daily (Thomas et al., 2020). Implementing advanced techniques such as the K-Means algorithm in conjunction with BERT has shown promise in enhancing summarization accuracy and efficiency, </w:t>
+        <w:t xml:space="preserve">In an era characterized by an overwhelming amount of textual information, effective text summarization emerges as a critical tool for navigating vast datasets. The significance of summarization lies in its ability to condense lengthy content, allowing users to quickly grasp key ideas </w:t>
       </w:r>
       <w:r>
         <w:lastRenderedPageBreak/>
-        <w:t>particularly in complex domains. This capability not only streamlines information consumption but also contributes to informed decision-making, making the study of text summarization increasingly vital. By harnessing these methods, researchers can develop superior systems that meet the demands of contemporary information overload, ultimately improving both personal and professional communication.</w:t>
+        <w:t>without sifting through excessive details. For instance, as highlighted in recent studies, email overload has become a pressing concern, with users inundated by numerous lengthy messages daily (Thomas et al., 2020). Implementing advanced techniques such as the K-Means algorithm in conjunction with BERT has shown promise in enhancing summarization accuracy and efficiency, particularly in complex domains. This capability not only streamlines information consumption but also contributes to informed decision-making, making the study of text summarization increasingly vital. By harnessing these methods, researchers can develop superior systems that meet the demands of contemporary information overload, ultimately improving both personal and professional communication.</w:t>
       </w:r>
     </w:p>
     <w:p>
@@ -158,11 +691,11 @@
     </w:p>
     <w:p>
       <w:r>
-        <w:t>In the realm of text summarization, the K-Means algorithm plays a pivotal role in generating concise representations of extensive documents. This clustering method organizes sentences based on the similarity of their content, effectively identifying the most relevant information to be included in a summary. By employing feature embedding techniques such as Word2Vec or BERT, K-Means can assign sentences to the nearest cluster, thus enhancing the accuracy and coherence of the generated summaries. Previous research indicates that integrating K-Means with advanced embedding models notably increases precision, demonstrating its efficacy in comparison to conventional methods (Thomas et al., 2020). Furthermore, K-Means allows for the scalability of summarization tasks, making it suitable for large datasets. Thus, as highlighted in explorations of optimization techniques like Coot Remora Optimization combined with neural networks (Bandari et al., 2023), K-</w:t>
+        <w:t xml:space="preserve">In the realm of text summarization, the K-Means algorithm plays a pivotal role in generating concise representations of extensive documents. This clustering method organizes sentences based on the similarity of their content, effectively identifying the most relevant information to be included in a summary. By employing feature embedding techniques such as Word2Vec or BERT, K-Means can assign sentences to the nearest cluster, thus enhancing the accuracy and coherence of the generated summaries. Previous research indicates that integrating K-Means with advanced embedding models notably increases precision, demonstrating its efficacy in comparison to conventional </w:t>
       </w:r>
       <w:r>
         <w:lastRenderedPageBreak/>
-        <w:t>Means remains a foundational approach that integrates well with newer technologies, reinforcing its relevance in contemporary NLP applications.</w:t>
+        <w:t>methods (Thomas et al., 2020). Furthermore, K-Means allows for the scalability of summarization tasks, making it suitable for large datasets. Thus, as highlighted in explorations of optimization techniques like Coot Remora Optimization combined with neural networks (Bandari et al., 2023), K-Means remains a foundational approach that integrates well with newer technologies, reinforcing its relevance in contemporary NLP applications.</w:t>
       </w:r>
     </w:p>
     <w:p>
@@ -210,7 +743,11 @@
     </w:p>
     <w:p>
       <w:r>
-        <w:t>The exploration of text summarization has revealed several critical insights that underscore the potential of leveraging advanced machine learning techniques. The performance of BERT (Bidirectional Encoder Representations from Transformers) in natural language understanding and its ability to generate contextual embeddings has significantly improved the coherence and relevance of generated summaries. Coupled with the K-Means clustering algorithm, researchers have successfully achieved a more organized and efficient means of selecting representative sentences from larger texts, thereby enhancing extractive summarization. Additionally, findings indicate that hybrid models, integrating both extractive and abstractive methods, hold promise for addressing the limitations of individual approaches. Looking ahead, future research directions should focus on refining these hybrid models to improve fluency and informativeness while making them more adaptable to diverse text types and domains. Moreover, the ethical implications and biases associated with automated summarization systems must also be rigorously examined to ensure responsible AI deployment.</w:t>
+        <w:t xml:space="preserve">The exploration of text summarization has revealed several critical insights that underscore the potential of leveraging advanced machine learning techniques. The performance of BERT (Bidirectional Encoder Representations from Transformers) in natural language understanding and its ability to generate contextual embeddings has significantly improved the coherence and relevance of generated summaries. Coupled with the K-Means clustering algorithm, researchers have successfully achieved a more organized and efficient means of selecting representative sentences from larger texts, thereby enhancing extractive summarization. Additionally, findings indicate that hybrid models, integrating both extractive and abstractive methods, hold promise for addressing the limitations of individual approaches. Looking ahead, future research directions should focus on refining these hybrid models to improve fluency and informativeness while making them more adaptable to diverse text types and domains. Moreover, the ethical implications and biases </w:t>
+      </w:r>
+      <w:r>
+        <w:lastRenderedPageBreak/>
+        <w:t>associated with automated summarization systems must also be rigorously examined to ensure responsible AI deployment.</w:t>
       </w:r>
     </w:p>
     <w:p>
@@ -237,7 +774,6 @@
     </w:p>
     <w:p>
       <w:r>
-        <w:lastRenderedPageBreak/>
         <w:t>The classification findings provide insights into the efficacy of the BERT and K-Means-based summarization model, displaying its capacity to locate and cluster significant sentences effectively. The metrics—precision, recall, and F1-score—were tested across four unique classes: Class A, Class B, Class C, and Class D. These measures illustrate the model's strengths in certain areas and its limitations in others.</w:t>
       </w:r>
       <w:r>
@@ -254,7 +790,7 @@
           <w:noProof/>
         </w:rPr>
         <w:drawing>
-          <wp:inline distT="0" distB="0" distL="0" distR="0" wp14:anchorId="132194B9" wp14:editId="5D8B9D0E">
+          <wp:inline distT="0" distB="0" distL="0" distR="0" wp14:anchorId="132194B9" wp14:editId="39ADF86F">
             <wp:extent cx="5731510" cy="3439160"/>
             <wp:effectExtent l="0" t="0" r="2540" b="8890"/>
             <wp:docPr id="179515396" name="Picture 1"/>
@@ -269,7 +805,7 @@
                     <pic:cNvPicPr/>
                   </pic:nvPicPr>
                   <pic:blipFill>
-                    <a:blip r:embed="rId6" cstate="print">
+                    <a:blip r:embed="rId7" cstate="print">
                       <a:extLst>
                         <a:ext uri="{28A0092B-C50C-407E-A947-70E740481C1C}">
                           <a14:useLocalDpi xmlns:a14="http://schemas.microsoft.com/office/drawing/2010/main" val="0"/>
@@ -531,11 +1067,10 @@
       </w:r>
       <w:r>
         <w:br/>
-        <w:t xml:space="preserve">The combination of BERT’s contextual embeddings and K-Means clustering efficiently caught the semantic intricacies of the dataset, as indicated by the strong performance in specific classes. However, the disparity in results among classes points to opportunities for development. </w:t>
       </w:r>
       <w:r>
         <w:lastRenderedPageBreak/>
-        <w:t>Misclassifications in underperforming classes like Class B could come from insufficient training data or overlapping sentence structures that confuse cluster boundaries.</w:t>
+        <w:t>The combination of BERT’s contextual embeddings and K-Means clustering efficiently caught the semantic intricacies of the dataset, as indicated by the strong performance in specific classes. However, the disparity in results among classes points to opportunities for development. Misclassifications in underperforming classes like Class B could come from insufficient training data or overlapping sentence structures that confuse cluster boundaries.</w:t>
       </w:r>
     </w:p>
     <w:p/>
@@ -564,7 +1099,7 @@
       <w:r>
         <w:t>Thomas, Tijo. 2020. "A Comparative Study of Text Summarization on E-mail Data Using Unsupervised Learning Approaches". Dublin Institute of Technology. Last modified 01 Dec, 2024. </w:t>
       </w:r>
-      <w:hyperlink r:id="rId7" w:tgtFrame="_blank" w:history="1">
+      <w:hyperlink r:id="rId8" w:tgtFrame="_blank" w:history="1">
         <w:r>
           <w:rPr>
             <w:rStyle w:val="Hyperlink"/>
@@ -583,7 +1118,7 @@
       <w:r>
         <w:t>Bandari, Sumalatha, Bulusu, Vardhan V. 2023. "Hybrid Optimization Based Hindi Document Summarization Using Deep Learning Technique". Auricle Global Society of Education and Research. Last modified 01 Dec, 2024. </w:t>
       </w:r>
-      <w:hyperlink r:id="rId8" w:tgtFrame="_blank" w:history="1">
+      <w:hyperlink r:id="rId9" w:tgtFrame="_blank" w:history="1">
         <w:r>
           <w:rPr>
             <w:rStyle w:val="Hyperlink"/>
@@ -602,7 +1137,7 @@
       <w:r>
         <w:t>Huang, Xuanjing, Jiang, Zhuoren, Kang, Yangyang, Lin, Jun, Liu, Xiaozhong, Sun, Changlong, Zhang, Qi, Zhao, Lujun, Zou, Yicheng. 2021. "Unsupervised Summarization for Chat Logs with Topic-Oriented Ranking and Context-Aware Auto-Encoders". Last modified 01 Dec, 2024. </w:t>
       </w:r>
-      <w:hyperlink r:id="rId9" w:tgtFrame="_blank" w:history="1">
+      <w:hyperlink r:id="rId10" w:tgtFrame="_blank" w:history="1">
         <w:r>
           <w:rPr>
             <w:rStyle w:val="Hyperlink"/>
@@ -621,7 +1156,7 @@
       <w:r>
         <w:t>Gokhan, Tuba, Lee, Mark, Price, Malcolm james. 2024. "Graphs in clusters: a hybrid approach to unsupervised extractive long document summarization using language models". Last modified 01 Dec, 2024. </w:t>
       </w:r>
-      <w:hyperlink r:id="rId10" w:tgtFrame="_blank" w:history="1">
+      <w:hyperlink r:id="rId11" w:tgtFrame="_blank" w:history="1">
         <w:r>
           <w:rPr>
             <w:rStyle w:val="Hyperlink"/>
@@ -640,7 +1175,7 @@
       <w:r>
         <w:t>González Barba, José Ángel. 2021. "Attention-based Approaches for Text Analytics in Social Media and Automatic Summarization". 'Universitat Politecnica de Valencia'. Last modified 01 Dec, 2024. </w:t>
       </w:r>
-      <w:hyperlink r:id="rId11" w:tgtFrame="_blank" w:history="1">
+      <w:hyperlink r:id="rId12" w:tgtFrame="_blank" w:history="1">
         <w:r>
           <w:rPr>
             <w:rStyle w:val="Hyperlink"/>

</xml_diff>